<commit_message>
finish v7 (adding product)
</commit_message>
<xml_diff>
--- a/học laravel.docx
+++ b/học laravel.docx
@@ -1,6 +1,6 @@
 
 <file path=word/document.xml><?xml version="1.0" encoding="utf-8"?>
-<w:document xmlns:wpc="http://schemas.microsoft.com/office/word/2010/wordprocessingCanvas" xmlns:cx="http://schemas.microsoft.com/office/drawing/2014/chartex" xmlns:cx1="http://schemas.microsoft.com/office/drawing/2015/9/8/chartex" xmlns:cx2="http://schemas.microsoft.com/office/drawing/2015/10/21/chartex" xmlns:cx3="http://schemas.microsoft.com/office/drawing/2016/5/9/chartex" xmlns:cx4="http://schemas.microsoft.com/office/drawing/2016/5/10/chartex" xmlns:cx5="http://schemas.microsoft.com/office/drawing/2016/5/11/chartex" xmlns:cx6="http://schemas.microsoft.com/office/drawing/2016/5/12/chartex" xmlns:cx7="http://schemas.microsoft.com/office/drawing/2016/5/13/chartex" xmlns:cx8="http://schemas.microsoft.com/office/drawing/2016/5/14/chartex" xmlns:mc="http://schemas.openxmlformats.org/markup-compatibility/2006" xmlns:aink="http://schemas.microsoft.com/office/drawing/2016/ink" xmlns:am3d="http://schemas.microsoft.com/office/drawing/2017/model3d" xmlns:o="urn:schemas-microsoft-com:office:office" xmlns:r="http://schemas.openxmlformats.org/officeDocument/2006/relationships" xmlns:m="http://schemas.openxmlformats.org/officeDocument/2006/math" xmlns:v="urn:schemas-microsoft-com:vml" xmlns:wp14="http://schemas.microsoft.com/office/word/2010/wordprocessingDrawing" xmlns:wp="http://schemas.openxmlformats.org/drawingml/2006/wordprocessingDrawing" xmlns:w10="urn:schemas-microsoft-com:office:word" xmlns:w="http://schemas.openxmlformats.org/wordprocessingml/2006/main" xmlns:w14="http://schemas.microsoft.com/office/word/2010/wordml" xmlns:w15="http://schemas.microsoft.com/office/word/2012/wordml" xmlns:w16cex="http://schemas.microsoft.com/office/word/2018/wordml/cex" xmlns:w16cid="http://schemas.microsoft.com/office/word/2016/wordml/cid" xmlns:w16="http://schemas.microsoft.com/office/word/2018/wordml" xmlns:w16sdtdh="http://schemas.microsoft.com/office/word/2020/wordml/sdtdatahash" xmlns:w16se="http://schemas.microsoft.com/office/word/2015/wordml/symex" xmlns:wpg="http://schemas.microsoft.com/office/word/2010/wordprocessingGroup" xmlns:wpi="http://schemas.microsoft.com/office/word/2010/wordprocessingInk" xmlns:wne="http://schemas.microsoft.com/office/word/2006/wordml" xmlns:wps="http://schemas.microsoft.com/office/word/2010/wordprocessingShape" mc:Ignorable="w14 w15 w16se w16cid w16 w16cex w16sdtdh wp14">
+<w:document xmlns:wpc="http://schemas.microsoft.com/office/word/2010/wordprocessingCanvas" xmlns:cx="http://schemas.microsoft.com/office/drawing/2014/chartex" xmlns:cx1="http://schemas.microsoft.com/office/drawing/2015/9/8/chartex" xmlns:cx2="http://schemas.microsoft.com/office/drawing/2015/10/21/chartex" xmlns:cx3="http://schemas.microsoft.com/office/drawing/2016/5/9/chartex" xmlns:cx4="http://schemas.microsoft.com/office/drawing/2016/5/10/chartex" xmlns:cx5="http://schemas.microsoft.com/office/drawing/2016/5/11/chartex" xmlns:cx6="http://schemas.microsoft.com/office/drawing/2016/5/12/chartex" xmlns:cx7="http://schemas.microsoft.com/office/drawing/2016/5/13/chartex" xmlns:cx8="http://schemas.microsoft.com/office/drawing/2016/5/14/chartex" xmlns:mc="http://schemas.openxmlformats.org/markup-compatibility/2006" xmlns:aink="http://schemas.microsoft.com/office/drawing/2016/ink" xmlns:am3d="http://schemas.microsoft.com/office/drawing/2017/model3d" xmlns:o="urn:schemas-microsoft-com:office:office" xmlns:oel="http://schemas.microsoft.com/office/2019/extlst" xmlns:r="http://schemas.openxmlformats.org/officeDocument/2006/relationships" xmlns:m="http://schemas.openxmlformats.org/officeDocument/2006/math" xmlns:v="urn:schemas-microsoft-com:vml" xmlns:wp14="http://schemas.microsoft.com/office/word/2010/wordprocessingDrawing" xmlns:wp="http://schemas.openxmlformats.org/drawingml/2006/wordprocessingDrawing" xmlns:w10="urn:schemas-microsoft-com:office:word" xmlns:w="http://schemas.openxmlformats.org/wordprocessingml/2006/main" xmlns:w14="http://schemas.microsoft.com/office/word/2010/wordml" xmlns:w15="http://schemas.microsoft.com/office/word/2012/wordml" xmlns:w16cex="http://schemas.microsoft.com/office/word/2018/wordml/cex" xmlns:w16cid="http://schemas.microsoft.com/office/word/2016/wordml/cid" xmlns:w16="http://schemas.microsoft.com/office/word/2018/wordml" xmlns:w16sdtdh="http://schemas.microsoft.com/office/word/2020/wordml/sdtdatahash" xmlns:w16se="http://schemas.microsoft.com/office/word/2015/wordml/symex" xmlns:wpg="http://schemas.microsoft.com/office/word/2010/wordprocessingGroup" xmlns:wpi="http://schemas.microsoft.com/office/word/2010/wordprocessingInk" xmlns:wne="http://schemas.microsoft.com/office/word/2006/wordml" xmlns:wps="http://schemas.microsoft.com/office/word/2010/wordprocessingShape" mc:Ignorable="w14 w15 w16se w16cid w16 w16cex w16sdtdh wp14">
   <w:body>
     <w:p>
       <w:pPr>
@@ -179,6 +179,7 @@
     <w:p>
       <w:pPr>
         <w:rPr>
+          <w:rStyle w:val="Hyperlink"/>
           <w:b/>
           <w:bCs/>
         </w:rPr>
@@ -200,6 +201,113 @@
           <w:t>https://adminlte.io</w:t>
         </w:r>
       </w:hyperlink>
+    </w:p>
+    <w:p>
+      <w:pPr>
+        <w:rPr>
+          <w:rStyle w:val="Hyperlink"/>
+          <w:b/>
+          <w:bCs/>
+        </w:rPr>
+      </w:pPr>
+      <w:r>
+        <w:rPr>
+          <w:rStyle w:val="Hyperlink"/>
+          <w:b/>
+          <w:bCs/>
+        </w:rPr>
+        <w:t>Các phương thức: all(), save(), delete(), update</w:t>
+      </w:r>
+      <w:r>
+        <w:rPr>
+          <w:rStyle w:val="Hyperlink"/>
+          <w:b/>
+          <w:bCs/>
+        </w:rPr>
+        <w:t>d</w:t>
+      </w:r>
+      <w:r>
+        <w:rPr>
+          <w:rStyle w:val="Hyperlink"/>
+          <w:b/>
+          <w:bCs/>
+        </w:rPr>
+        <w:t>()</w:t>
+      </w:r>
+    </w:p>
+    <w:p>
+      <w:pPr>
+        <w:rPr>
+          <w:rStyle w:val="Hyperlink"/>
+          <w:b/>
+          <w:bCs/>
+        </w:rPr>
+      </w:pPr>
+      <w:r>
+        <w:rPr>
+          <w:rStyle w:val="Hyperlink"/>
+          <w:b/>
+          <w:bCs/>
+        </w:rPr>
+        <w:t>Nếu hiển thị giao diện thì return view(‘a</w:t>
+      </w:r>
+      <w:r>
+        <w:rPr>
+          <w:rStyle w:val="Hyperlink"/>
+          <w:b/>
+          <w:bCs/>
+        </w:rPr>
+        <w:t>min.product</w:t>
+      </w:r>
+      <w:r>
+        <w:rPr>
+          <w:rStyle w:val="Hyperlink"/>
+          <w:b/>
+          <w:bCs/>
+        </w:rPr>
+        <w:t>’)</w:t>
+      </w:r>
+      <w:r>
+        <w:rPr>
+          <w:rStyle w:val="Hyperlink"/>
+          <w:b/>
+          <w:bCs/>
+        </w:rPr>
+        <w:t>;</w:t>
+      </w:r>
+    </w:p>
+    <w:p>
+      <w:pPr>
+        <w:rPr>
+          <w:rStyle w:val="Hyperlink"/>
+          <w:b/>
+          <w:bCs/>
+        </w:rPr>
+      </w:pPr>
+      <w:r>
+        <w:rPr>
+          <w:rStyle w:val="Hyperlink"/>
+          <w:b/>
+          <w:bCs/>
+        </w:rPr>
+        <w:t>Nếu thêm: Request request, $data-&gt;save();// lưu dữ liệu</w:t>
+      </w:r>
+    </w:p>
+    <w:p>
+      <w:pPr>
+        <w:rPr>
+          <w:b/>
+          <w:bCs/>
+        </w:rPr>
+      </w:pPr>
+      <w:r>
+        <w:rPr>
+          <w:rStyle w:val="Hyperlink"/>
+          <w:b/>
+          <w:bCs/>
+        </w:rPr>
+        <w:t>Nếu xóa thì $data-&gt;delete($id); id gửi từ bên view_</w:t>
+      </w:r>
     </w:p>
     <w:p/>
     <w:sectPr>

</xml_diff>

<commit_message>
finish v11 (show product details)
</commit_message>
<xml_diff>
--- a/học laravel.docx
+++ b/học laravel.docx
@@ -295,6 +295,9 @@
     </w:p>
     <w:p>
       <w:pPr>
+        <w:pBdr>
+          <w:bottom w:val="single" w:sz="6" w:space="1" w:color="auto"/>
+        </w:pBdr>
         <w:rPr>
           <w:b/>
           <w:bCs/>
@@ -307,6 +310,526 @@
           <w:bCs/>
         </w:rPr>
         <w:t>Nếu xóa thì $data-&gt;delete($id); id gửi từ bên view_</w:t>
+      </w:r>
+    </w:p>
+    <w:p>
+      <w:r>
+        <w:t>Căn bản của một action</w:t>
+      </w:r>
+    </w:p>
+    <w:p>
+      <w:r>
+        <w:t>View</w:t>
+      </w:r>
+    </w:p>
+    <w:p>
+      <w:r>
+        <w:t>/View_category</w:t>
+      </w:r>
+    </w:p>
+    <w:p>
+      <w:r>
+        <w:t>Web.php</w:t>
+      </w:r>
+    </w:p>
+    <w:p>
+      <w:pPr>
+        <w:shd w:val="clear" w:color="auto" w:fill="282A36"/>
+        <w:spacing w:after="0" w:line="345" w:lineRule="atLeast"/>
+        <w:rPr>
+          <w:rFonts w:ascii="Consolas" w:eastAsia="Times New Roman" w:hAnsi="Consolas" w:cs="Times New Roman"/>
+          <w:color w:val="F8F8F2"/>
+          <w:sz w:val="26"/>
+          <w:szCs w:val="26"/>
+        </w:rPr>
+      </w:pPr>
+      <w:r>
+        <w:rPr>
+          <w:rFonts w:ascii="Consolas" w:eastAsia="Times New Roman" w:hAnsi="Consolas" w:cs="Times New Roman"/>
+          <w:i/>
+          <w:iCs/>
+          <w:color w:val="8BE9FD"/>
+          <w:sz w:val="26"/>
+          <w:szCs w:val="26"/>
+        </w:rPr>
+        <w:t>route</w:t>
+      </w:r>
+      <w:r>
+        <w:rPr>
+          <w:rFonts w:ascii="Consolas" w:eastAsia="Times New Roman" w:hAnsi="Consolas" w:cs="Times New Roman"/>
+          <w:color w:val="FF79C6"/>
+          <w:sz w:val="26"/>
+          <w:szCs w:val="26"/>
+        </w:rPr>
+        <w:t>::</w:t>
+      </w:r>
+      <w:r>
+        <w:rPr>
+          <w:rFonts w:ascii="Consolas" w:eastAsia="Times New Roman" w:hAnsi="Consolas" w:cs="Times New Roman"/>
+          <w:color w:val="50FA7B"/>
+          <w:sz w:val="26"/>
+          <w:szCs w:val="26"/>
+        </w:rPr>
+        <w:t>get</w:t>
+      </w:r>
+      <w:r>
+        <w:rPr>
+          <w:rFonts w:ascii="Consolas" w:eastAsia="Times New Roman" w:hAnsi="Consolas" w:cs="Times New Roman"/>
+          <w:color w:val="F8F8F2"/>
+          <w:sz w:val="26"/>
+          <w:szCs w:val="26"/>
+        </w:rPr>
+        <w:t>(</w:t>
+      </w:r>
+      <w:r>
+        <w:rPr>
+          <w:rFonts w:ascii="Consolas" w:eastAsia="Times New Roman" w:hAnsi="Consolas" w:cs="Times New Roman"/>
+          <w:color w:val="E9F284"/>
+          <w:sz w:val="26"/>
+          <w:szCs w:val="26"/>
+        </w:rPr>
+        <w:t>'</w:t>
+      </w:r>
+      <w:r>
+        <w:rPr>
+          <w:rFonts w:ascii="Consolas" w:eastAsia="Times New Roman" w:hAnsi="Consolas" w:cs="Times New Roman"/>
+          <w:color w:val="F1FA8C"/>
+          <w:sz w:val="26"/>
+          <w:szCs w:val="26"/>
+        </w:rPr>
+        <w:t>/view_category</w:t>
+      </w:r>
+      <w:r>
+        <w:rPr>
+          <w:rFonts w:ascii="Consolas" w:eastAsia="Times New Roman" w:hAnsi="Consolas" w:cs="Times New Roman"/>
+          <w:color w:val="E9F284"/>
+          <w:sz w:val="26"/>
+          <w:szCs w:val="26"/>
+        </w:rPr>
+        <w:t>'</w:t>
+      </w:r>
+      <w:r>
+        <w:rPr>
+          <w:rFonts w:ascii="Consolas" w:eastAsia="Times New Roman" w:hAnsi="Consolas" w:cs="Times New Roman"/>
+          <w:color w:val="F8F8F2"/>
+          <w:sz w:val="26"/>
+          <w:szCs w:val="26"/>
+        </w:rPr>
+        <w:t>, [</w:t>
+      </w:r>
+      <w:r>
+        <w:rPr>
+          <w:rFonts w:ascii="Consolas" w:eastAsia="Times New Roman" w:hAnsi="Consolas" w:cs="Times New Roman"/>
+          <w:i/>
+          <w:iCs/>
+          <w:color w:val="8BE9FD"/>
+          <w:sz w:val="26"/>
+          <w:szCs w:val="26"/>
+        </w:rPr>
+        <w:t>AdminHomeController</w:t>
+      </w:r>
+      <w:r>
+        <w:rPr>
+          <w:rFonts w:ascii="Consolas" w:eastAsia="Times New Roman" w:hAnsi="Consolas" w:cs="Times New Roman"/>
+          <w:color w:val="FF79C6"/>
+          <w:sz w:val="26"/>
+          <w:szCs w:val="26"/>
+        </w:rPr>
+        <w:t>::class</w:t>
+      </w:r>
+      <w:r>
+        <w:rPr>
+          <w:rFonts w:ascii="Consolas" w:eastAsia="Times New Roman" w:hAnsi="Consolas" w:cs="Times New Roman"/>
+          <w:color w:val="F8F8F2"/>
+          <w:sz w:val="26"/>
+          <w:szCs w:val="26"/>
+        </w:rPr>
+        <w:t xml:space="preserve">, </w:t>
+      </w:r>
+      <w:r>
+        <w:rPr>
+          <w:rFonts w:ascii="Consolas" w:eastAsia="Times New Roman" w:hAnsi="Consolas" w:cs="Times New Roman"/>
+          <w:color w:val="E9F284"/>
+          <w:sz w:val="26"/>
+          <w:szCs w:val="26"/>
+        </w:rPr>
+        <w:t>'</w:t>
+      </w:r>
+      <w:r>
+        <w:rPr>
+          <w:rFonts w:ascii="Consolas" w:eastAsia="Times New Roman" w:hAnsi="Consolas" w:cs="Times New Roman"/>
+          <w:color w:val="F1FA8C"/>
+          <w:sz w:val="26"/>
+          <w:szCs w:val="26"/>
+        </w:rPr>
+        <w:t>view_category</w:t>
+      </w:r>
+      <w:r>
+        <w:rPr>
+          <w:rFonts w:ascii="Consolas" w:eastAsia="Times New Roman" w:hAnsi="Consolas" w:cs="Times New Roman"/>
+          <w:color w:val="E9F284"/>
+          <w:sz w:val="26"/>
+          <w:szCs w:val="26"/>
+        </w:rPr>
+        <w:t>'</w:t>
+      </w:r>
+      <w:r>
+        <w:rPr>
+          <w:rFonts w:ascii="Consolas" w:eastAsia="Times New Roman" w:hAnsi="Consolas" w:cs="Times New Roman"/>
+          <w:color w:val="F8F8F2"/>
+          <w:sz w:val="26"/>
+          <w:szCs w:val="26"/>
+        </w:rPr>
+        <w:t>]);</w:t>
+      </w:r>
+    </w:p>
+    <w:p>
+      <w:r>
+        <w:t xml:space="preserve"> </w:t>
+      </w:r>
+      <w:r>
+        <w:t>Controller</w:t>
+      </w:r>
+    </w:p>
+    <w:p>
+      <w:pPr>
+        <w:shd w:val="clear" w:color="auto" w:fill="282A36"/>
+        <w:spacing w:after="0" w:line="345" w:lineRule="atLeast"/>
+        <w:rPr>
+          <w:rFonts w:ascii="Consolas" w:eastAsia="Times New Roman" w:hAnsi="Consolas" w:cs="Times New Roman"/>
+          <w:color w:val="F8F8F2"/>
+          <w:sz w:val="26"/>
+          <w:szCs w:val="26"/>
+        </w:rPr>
+      </w:pPr>
+      <w:r>
+        <w:rPr>
+          <w:rFonts w:ascii="Consolas" w:eastAsia="Times New Roman" w:hAnsi="Consolas" w:cs="Times New Roman"/>
+          <w:color w:val="FF79C6"/>
+          <w:sz w:val="26"/>
+          <w:szCs w:val="26"/>
+        </w:rPr>
+        <w:t>public</w:t>
+      </w:r>
+      <w:r>
+        <w:rPr>
+          <w:rFonts w:ascii="Consolas" w:eastAsia="Times New Roman" w:hAnsi="Consolas" w:cs="Times New Roman"/>
+          <w:color w:val="F8F8F2"/>
+          <w:sz w:val="26"/>
+          <w:szCs w:val="26"/>
+        </w:rPr>
+        <w:t xml:space="preserve"> </w:t>
+      </w:r>
+      <w:r>
+        <w:rPr>
+          <w:rFonts w:ascii="Consolas" w:eastAsia="Times New Roman" w:hAnsi="Consolas" w:cs="Times New Roman"/>
+          <w:color w:val="FF79C6"/>
+          <w:sz w:val="26"/>
+          <w:szCs w:val="26"/>
+        </w:rPr>
+        <w:t>function</w:t>
+      </w:r>
+      <w:r>
+        <w:rPr>
+          <w:rFonts w:ascii="Consolas" w:eastAsia="Times New Roman" w:hAnsi="Consolas" w:cs="Times New Roman"/>
+          <w:color w:val="F8F8F2"/>
+          <w:sz w:val="26"/>
+          <w:szCs w:val="26"/>
+        </w:rPr>
+        <w:t xml:space="preserve"> </w:t>
+      </w:r>
+      <w:r>
+        <w:rPr>
+          <w:rFonts w:ascii="Consolas" w:eastAsia="Times New Roman" w:hAnsi="Consolas" w:cs="Times New Roman"/>
+          <w:color w:val="50FA7B"/>
+          <w:sz w:val="26"/>
+          <w:szCs w:val="26"/>
+        </w:rPr>
+        <w:t>view_category</w:t>
+      </w:r>
+      <w:r>
+        <w:rPr>
+          <w:rFonts w:ascii="Consolas" w:eastAsia="Times New Roman" w:hAnsi="Consolas" w:cs="Times New Roman"/>
+          <w:color w:val="F8F8F2"/>
+          <w:sz w:val="26"/>
+          <w:szCs w:val="26"/>
+        </w:rPr>
+        <w:t>()</w:t>
+      </w:r>
+    </w:p>
+    <w:p>
+      <w:pPr>
+        <w:shd w:val="clear" w:color="auto" w:fill="282A36"/>
+        <w:spacing w:after="0" w:line="345" w:lineRule="atLeast"/>
+        <w:rPr>
+          <w:rFonts w:ascii="Consolas" w:eastAsia="Times New Roman" w:hAnsi="Consolas" w:cs="Times New Roman"/>
+          <w:color w:val="F8F8F2"/>
+          <w:sz w:val="26"/>
+          <w:szCs w:val="26"/>
+        </w:rPr>
+      </w:pPr>
+      <w:r>
+        <w:rPr>
+          <w:rFonts w:ascii="Consolas" w:eastAsia="Times New Roman" w:hAnsi="Consolas" w:cs="Times New Roman"/>
+          <w:color w:val="F8F8F2"/>
+          <w:sz w:val="26"/>
+          <w:szCs w:val="26"/>
+        </w:rPr>
+        <w:t>    {</w:t>
+      </w:r>
+    </w:p>
+    <w:p>
+      <w:pPr>
+        <w:shd w:val="clear" w:color="auto" w:fill="282A36"/>
+        <w:spacing w:after="0" w:line="345" w:lineRule="atLeast"/>
+        <w:rPr>
+          <w:rFonts w:ascii="Consolas" w:eastAsia="Times New Roman" w:hAnsi="Consolas" w:cs="Times New Roman"/>
+          <w:color w:val="F8F8F2"/>
+          <w:sz w:val="26"/>
+          <w:szCs w:val="26"/>
+        </w:rPr>
+      </w:pPr>
+      <w:r>
+        <w:rPr>
+          <w:rFonts w:ascii="Consolas" w:eastAsia="Times New Roman" w:hAnsi="Consolas" w:cs="Times New Roman"/>
+          <w:color w:val="F8F8F2"/>
+          <w:sz w:val="26"/>
+          <w:szCs w:val="26"/>
+        </w:rPr>
+        <w:t xml:space="preserve">        $data </w:t>
+      </w:r>
+      <w:r>
+        <w:rPr>
+          <w:rFonts w:ascii="Consolas" w:eastAsia="Times New Roman" w:hAnsi="Consolas" w:cs="Times New Roman"/>
+          <w:color w:val="FF79C6"/>
+          <w:sz w:val="26"/>
+          <w:szCs w:val="26"/>
+        </w:rPr>
+        <w:t>=</w:t>
+      </w:r>
+      <w:r>
+        <w:rPr>
+          <w:rFonts w:ascii="Consolas" w:eastAsia="Times New Roman" w:hAnsi="Consolas" w:cs="Times New Roman"/>
+          <w:color w:val="F8F8F2"/>
+          <w:sz w:val="26"/>
+          <w:szCs w:val="26"/>
+        </w:rPr>
+        <w:t xml:space="preserve"> </w:t>
+      </w:r>
+      <w:r>
+        <w:rPr>
+          <w:rFonts w:ascii="Consolas" w:eastAsia="Times New Roman" w:hAnsi="Consolas" w:cs="Times New Roman"/>
+          <w:i/>
+          <w:iCs/>
+          <w:color w:val="8BE9FD"/>
+          <w:sz w:val="26"/>
+          <w:szCs w:val="26"/>
+        </w:rPr>
+        <w:t>Category</w:t>
+      </w:r>
+      <w:r>
+        <w:rPr>
+          <w:rFonts w:ascii="Consolas" w:eastAsia="Times New Roman" w:hAnsi="Consolas" w:cs="Times New Roman"/>
+          <w:color w:val="FF79C6"/>
+          <w:sz w:val="26"/>
+          <w:szCs w:val="26"/>
+        </w:rPr>
+        <w:t>::</w:t>
+      </w:r>
+      <w:r>
+        <w:rPr>
+          <w:rFonts w:ascii="Consolas" w:eastAsia="Times New Roman" w:hAnsi="Consolas" w:cs="Times New Roman"/>
+          <w:color w:val="50FA7B"/>
+          <w:sz w:val="26"/>
+          <w:szCs w:val="26"/>
+        </w:rPr>
+        <w:t>all</w:t>
+      </w:r>
+      <w:r>
+        <w:rPr>
+          <w:rFonts w:ascii="Consolas" w:eastAsia="Times New Roman" w:hAnsi="Consolas" w:cs="Times New Roman"/>
+          <w:color w:val="F8F8F2"/>
+          <w:sz w:val="26"/>
+          <w:szCs w:val="26"/>
+        </w:rPr>
+        <w:t>();</w:t>
+      </w:r>
+    </w:p>
+    <w:p>
+      <w:pPr>
+        <w:shd w:val="clear" w:color="auto" w:fill="282A36"/>
+        <w:spacing w:after="0" w:line="345" w:lineRule="atLeast"/>
+        <w:rPr>
+          <w:rFonts w:ascii="Consolas" w:eastAsia="Times New Roman" w:hAnsi="Consolas" w:cs="Times New Roman"/>
+          <w:color w:val="F8F8F2"/>
+          <w:sz w:val="26"/>
+          <w:szCs w:val="26"/>
+        </w:rPr>
+      </w:pPr>
+      <w:r>
+        <w:rPr>
+          <w:rFonts w:ascii="Consolas" w:eastAsia="Times New Roman" w:hAnsi="Consolas" w:cs="Times New Roman"/>
+          <w:color w:val="F8F8F2"/>
+          <w:sz w:val="26"/>
+          <w:szCs w:val="26"/>
+        </w:rPr>
+        <w:t xml:space="preserve">        </w:t>
+      </w:r>
+      <w:r>
+        <w:rPr>
+          <w:rFonts w:ascii="Consolas" w:eastAsia="Times New Roman" w:hAnsi="Consolas" w:cs="Times New Roman"/>
+          <w:color w:val="FF79C6"/>
+          <w:sz w:val="26"/>
+          <w:szCs w:val="26"/>
+        </w:rPr>
+        <w:t>return</w:t>
+      </w:r>
+      <w:r>
+        <w:rPr>
+          <w:rFonts w:ascii="Consolas" w:eastAsia="Times New Roman" w:hAnsi="Consolas" w:cs="Times New Roman"/>
+          <w:color w:val="F8F8F2"/>
+          <w:sz w:val="26"/>
+          <w:szCs w:val="26"/>
+        </w:rPr>
+        <w:t xml:space="preserve"> </w:t>
+      </w:r>
+      <w:r>
+        <w:rPr>
+          <w:rFonts w:ascii="Consolas" w:eastAsia="Times New Roman" w:hAnsi="Consolas" w:cs="Times New Roman"/>
+          <w:color w:val="50FA7B"/>
+          <w:sz w:val="26"/>
+          <w:szCs w:val="26"/>
+        </w:rPr>
+        <w:t>view</w:t>
+      </w:r>
+      <w:r>
+        <w:rPr>
+          <w:rFonts w:ascii="Consolas" w:eastAsia="Times New Roman" w:hAnsi="Consolas" w:cs="Times New Roman"/>
+          <w:color w:val="F8F8F2"/>
+          <w:sz w:val="26"/>
+          <w:szCs w:val="26"/>
+        </w:rPr>
+        <w:t>(</w:t>
+      </w:r>
+      <w:r>
+        <w:rPr>
+          <w:rFonts w:ascii="Consolas" w:eastAsia="Times New Roman" w:hAnsi="Consolas" w:cs="Times New Roman"/>
+          <w:color w:val="E9F284"/>
+          <w:sz w:val="26"/>
+          <w:szCs w:val="26"/>
+        </w:rPr>
+        <w:t>'</w:t>
+      </w:r>
+      <w:r>
+        <w:rPr>
+          <w:rFonts w:ascii="Consolas" w:eastAsia="Times New Roman" w:hAnsi="Consolas" w:cs="Times New Roman"/>
+          <w:color w:val="F1FA8C"/>
+          <w:sz w:val="26"/>
+          <w:szCs w:val="26"/>
+        </w:rPr>
+        <w:t>admin.category</w:t>
+      </w:r>
+      <w:r>
+        <w:rPr>
+          <w:rFonts w:ascii="Consolas" w:eastAsia="Times New Roman" w:hAnsi="Consolas" w:cs="Times New Roman"/>
+          <w:color w:val="E9F284"/>
+          <w:sz w:val="26"/>
+          <w:szCs w:val="26"/>
+        </w:rPr>
+        <w:t>'</w:t>
+      </w:r>
+      <w:r>
+        <w:rPr>
+          <w:rFonts w:ascii="Consolas" w:eastAsia="Times New Roman" w:hAnsi="Consolas" w:cs="Times New Roman"/>
+          <w:color w:val="F8F8F2"/>
+          <w:sz w:val="26"/>
+          <w:szCs w:val="26"/>
+        </w:rPr>
+        <w:t>,</w:t>
+      </w:r>
+      <w:r>
+        <w:rPr>
+          <w:rFonts w:ascii="Consolas" w:eastAsia="Times New Roman" w:hAnsi="Consolas" w:cs="Times New Roman"/>
+          <w:color w:val="50FA7B"/>
+          <w:sz w:val="26"/>
+          <w:szCs w:val="26"/>
+        </w:rPr>
+        <w:t xml:space="preserve"> </w:t>
+      </w:r>
+      <w:r>
+        <w:rPr>
+          <w:rFonts w:ascii="Consolas" w:eastAsia="Times New Roman" w:hAnsi="Consolas" w:cs="Times New Roman"/>
+          <w:color w:val="8BE9FD"/>
+          <w:sz w:val="26"/>
+          <w:szCs w:val="26"/>
+        </w:rPr>
+        <w:t>compact</w:t>
+      </w:r>
+      <w:r>
+        <w:rPr>
+          <w:rFonts w:ascii="Consolas" w:eastAsia="Times New Roman" w:hAnsi="Consolas" w:cs="Times New Roman"/>
+          <w:color w:val="F8F8F2"/>
+          <w:sz w:val="26"/>
+          <w:szCs w:val="26"/>
+        </w:rPr>
+        <w:t>(</w:t>
+      </w:r>
+      <w:r>
+        <w:rPr>
+          <w:rFonts w:ascii="Consolas" w:eastAsia="Times New Roman" w:hAnsi="Consolas" w:cs="Times New Roman"/>
+          <w:color w:val="E9F284"/>
+          <w:sz w:val="26"/>
+          <w:szCs w:val="26"/>
+        </w:rPr>
+        <w:t>'</w:t>
+      </w:r>
+      <w:r>
+        <w:rPr>
+          <w:rFonts w:ascii="Consolas" w:eastAsia="Times New Roman" w:hAnsi="Consolas" w:cs="Times New Roman"/>
+          <w:color w:val="F1FA8C"/>
+          <w:sz w:val="26"/>
+          <w:szCs w:val="26"/>
+        </w:rPr>
+        <w:t>data</w:t>
+      </w:r>
+      <w:r>
+        <w:rPr>
+          <w:rFonts w:ascii="Consolas" w:eastAsia="Times New Roman" w:hAnsi="Consolas" w:cs="Times New Roman"/>
+          <w:color w:val="E9F284"/>
+          <w:sz w:val="26"/>
+          <w:szCs w:val="26"/>
+        </w:rPr>
+        <w:t>'</w:t>
+      </w:r>
+      <w:r>
+        <w:rPr>
+          <w:rFonts w:ascii="Consolas" w:eastAsia="Times New Roman" w:hAnsi="Consolas" w:cs="Times New Roman"/>
+          <w:color w:val="F8F8F2"/>
+          <w:sz w:val="26"/>
+          <w:szCs w:val="26"/>
+        </w:rPr>
+        <w:t>));</w:t>
+      </w:r>
+    </w:p>
+    <w:p>
+      <w:pPr>
+        <w:shd w:val="clear" w:color="auto" w:fill="282A36"/>
+        <w:spacing w:after="0" w:line="345" w:lineRule="atLeast"/>
+        <w:rPr>
+          <w:rFonts w:ascii="Consolas" w:eastAsia="Times New Roman" w:hAnsi="Consolas" w:cs="Times New Roman"/>
+          <w:color w:val="F8F8F2"/>
+          <w:sz w:val="26"/>
+          <w:szCs w:val="26"/>
+        </w:rPr>
+      </w:pPr>
+      <w:r>
+        <w:rPr>
+          <w:rFonts w:ascii="Consolas" w:eastAsia="Times New Roman" w:hAnsi="Consolas" w:cs="Times New Roman"/>
+          <w:color w:val="F8F8F2"/>
+          <w:sz w:val="26"/>
+          <w:szCs w:val="26"/>
+        </w:rPr>
+        <w:t>    }</w:t>
       </w:r>
     </w:p>
     <w:p/>

</xml_diff>